<commit_message>
updated junior league report
</commit_message>
<xml_diff>
--- a/static/beta/docs/SDBL-Junior-League-2019.docx
+++ b/static/beta/docs/SDBL-Junior-League-2019.docx
@@ -138,7 +138,7 @@
       <w:tr>
         <w:tc>
           <w:tcPr>
-            <w:tcW w:w="534" w:type="dxa"/>
+            <w:tcW w:w="569" w:type="dxa"/>
           </w:tcPr>
           <w:p>
             <w:pPr>
@@ -162,7 +162,7 @@
         </w:tc>
         <w:tc>
           <w:tcPr>
-            <w:tcW w:w="2300" w:type="dxa"/>
+            <w:tcW w:w="2295" w:type="dxa"/>
           </w:tcPr>
           <w:p>
             <w:pPr>
@@ -193,7 +193,7 @@
         </w:tc>
         <w:tc>
           <w:tcPr>
-            <w:tcW w:w="1417" w:type="dxa"/>
+            <w:tcW w:w="1415" w:type="dxa"/>
           </w:tcPr>
           <w:p>
             <w:pPr>
@@ -215,7 +215,7 @@
         </w:tc>
         <w:tc>
           <w:tcPr>
-            <w:tcW w:w="1417" w:type="dxa"/>
+            <w:tcW w:w="1412" w:type="dxa"/>
           </w:tcPr>
           <w:p>
             <w:pPr>
@@ -246,7 +246,7 @@
         </w:tc>
         <w:tc>
           <w:tcPr>
-            <w:tcW w:w="1417" w:type="dxa"/>
+            <w:tcW w:w="1413" w:type="dxa"/>
           </w:tcPr>
           <w:p>
             <w:pPr>
@@ -277,7 +277,7 @@
         </w:tc>
         <w:tc>
           <w:tcPr>
-            <w:tcW w:w="1417" w:type="dxa"/>
+            <w:tcW w:w="1413" w:type="dxa"/>
           </w:tcPr>
           <w:p>
             <w:pPr>
@@ -308,7 +308,7 @@
         </w:tc>
         <w:tc>
           <w:tcPr>
-            <w:tcW w:w="1418" w:type="dxa"/>
+            <w:tcW w:w="1414" w:type="dxa"/>
           </w:tcPr>
           <w:p>
             <w:pPr>
@@ -339,7 +339,7 @@
         </w:tc>
         <w:tc>
           <w:tcPr>
-            <w:tcW w:w="1418" w:type="dxa"/>
+            <w:tcW w:w="1414" w:type="dxa"/>
           </w:tcPr>
           <w:p>
             <w:pPr>
@@ -361,7 +361,7 @@
         </w:tc>
         <w:tc>
           <w:tcPr>
-            <w:tcW w:w="1418" w:type="dxa"/>
+            <w:tcW w:w="1414" w:type="dxa"/>
           </w:tcPr>
           <w:p>
             <w:pPr>
@@ -392,7 +392,7 @@
         </w:tc>
         <w:tc>
           <w:tcPr>
-            <w:tcW w:w="1418" w:type="dxa"/>
+            <w:tcW w:w="1415" w:type="dxa"/>
           </w:tcPr>
           <w:p>
             <w:pPr>
@@ -425,7 +425,7 @@
       <w:tr>
         <w:tc>
           <w:tcPr>
-            <w:tcW w:w="534" w:type="dxa"/>
+            <w:tcW w:w="569" w:type="dxa"/>
           </w:tcPr>
           <w:p>
             <w:pPr>
@@ -447,20 +447,19 @@
         </w:tc>
         <w:tc>
           <w:tcPr>
-            <w:tcW w:w="2300" w:type="dxa"/>
-          </w:tcPr>
-          <w:p>
-            <w:pPr>
-              <w:rPr>
-                <w:b/>
-                <w:sz w:val="32"/>
-                <w:szCs w:val="32"/>
-              </w:rPr>
-            </w:pPr>
-            <w:r>
-              <w:rPr>
-                <w:b/>
-                <w:color w:val="76923C" w:themeColor="accent3" w:themeShade="BF"/>
+            <w:tcW w:w="2295" w:type="dxa"/>
+          </w:tcPr>
+          <w:p>
+            <w:pPr>
+              <w:rPr>
+                <w:b/>
+                <w:sz w:val="32"/>
+                <w:szCs w:val="32"/>
+              </w:rPr>
+            </w:pPr>
+            <w:r>
+              <w:rPr>
+                <w:b/>
                 <w:sz w:val="32"/>
                 <w:szCs w:val="32"/>
               </w:rPr>
@@ -473,27 +472,26 @@
                 <w:sz w:val="32"/>
                 <w:szCs w:val="32"/>
               </w:rPr>
-              <w:t>Disley</w:t>
+              <w:t>Poynton</w:t>
             </w:r>
             <w:proofErr w:type="spellEnd"/>
           </w:p>
         </w:tc>
         <w:tc>
           <w:tcPr>
-            <w:tcW w:w="1417" w:type="dxa"/>
-          </w:tcPr>
-          <w:p>
-            <w:pPr>
-              <w:rPr>
-                <w:b/>
-                <w:sz w:val="32"/>
-                <w:szCs w:val="32"/>
-              </w:rPr>
-            </w:pPr>
-            <w:r>
-              <w:rPr>
-                <w:b/>
-                <w:color w:val="76923C" w:themeColor="accent3" w:themeShade="BF"/>
+            <w:tcW w:w="1415" w:type="dxa"/>
+          </w:tcPr>
+          <w:p>
+            <w:pPr>
+              <w:rPr>
+                <w:b/>
+                <w:sz w:val="32"/>
+                <w:szCs w:val="32"/>
+              </w:rPr>
+            </w:pPr>
+            <w:r>
+              <w:rPr>
+                <w:b/>
                 <w:sz w:val="32"/>
                 <w:szCs w:val="32"/>
               </w:rPr>
@@ -505,174 +503,201 @@
                 <w:sz w:val="32"/>
                 <w:szCs w:val="32"/>
               </w:rPr>
-              <w:t>2</w:t>
-            </w:r>
-          </w:p>
-        </w:tc>
-        <w:tc>
-          <w:tcPr>
-            <w:tcW w:w="1417" w:type="dxa"/>
-          </w:tcPr>
-          <w:p>
-            <w:pPr>
-              <w:rPr>
-                <w:b/>
-                <w:color w:val="76923C" w:themeColor="accent3" w:themeShade="BF"/>
-                <w:sz w:val="32"/>
-                <w:szCs w:val="32"/>
-              </w:rPr>
-            </w:pPr>
-            <w:r>
-              <w:rPr>
-                <w:b/>
-                <w:color w:val="76923C" w:themeColor="accent3" w:themeShade="BF"/>
-                <w:sz w:val="32"/>
-                <w:szCs w:val="32"/>
-              </w:rPr>
-              <w:t xml:space="preserve">       </w:t>
-            </w:r>
-          </w:p>
-        </w:tc>
-        <w:tc>
-          <w:tcPr>
-            <w:tcW w:w="1417" w:type="dxa"/>
-          </w:tcPr>
-          <w:p>
-            <w:pPr>
-              <w:rPr>
-                <w:b/>
-                <w:color w:val="76923C" w:themeColor="accent3" w:themeShade="BF"/>
-                <w:sz w:val="32"/>
-                <w:szCs w:val="32"/>
-              </w:rPr>
-            </w:pPr>
-          </w:p>
-        </w:tc>
-        <w:tc>
-          <w:tcPr>
-            <w:tcW w:w="1417" w:type="dxa"/>
-          </w:tcPr>
-          <w:p>
-            <w:pPr>
-              <w:rPr>
-                <w:b/>
-                <w:sz w:val="32"/>
-                <w:szCs w:val="32"/>
-              </w:rPr>
-            </w:pPr>
-            <w:r>
-              <w:rPr>
-                <w:b/>
-                <w:color w:val="76923C" w:themeColor="accent3" w:themeShade="BF"/>
-                <w:sz w:val="32"/>
-                <w:szCs w:val="32"/>
-              </w:rPr>
-              <w:t xml:space="preserve">     </w:t>
-            </w:r>
-            <w:r>
-              <w:rPr>
-                <w:b/>
-                <w:sz w:val="32"/>
-                <w:szCs w:val="32"/>
-              </w:rPr>
-              <w:t>6</w:t>
-            </w:r>
-          </w:p>
-        </w:tc>
-        <w:tc>
-          <w:tcPr>
-            <w:tcW w:w="1418" w:type="dxa"/>
-          </w:tcPr>
-          <w:p>
-            <w:pPr>
-              <w:rPr>
-                <w:b/>
-                <w:sz w:val="32"/>
-                <w:szCs w:val="32"/>
-              </w:rPr>
-            </w:pPr>
-            <w:r>
-              <w:rPr>
-                <w:b/>
-                <w:sz w:val="32"/>
-                <w:szCs w:val="32"/>
-              </w:rPr>
-              <w:t xml:space="preserve">      8</w:t>
-            </w:r>
-          </w:p>
-        </w:tc>
-        <w:tc>
-          <w:tcPr>
-            <w:tcW w:w="1418" w:type="dxa"/>
-          </w:tcPr>
-          <w:p>
-            <w:pPr>
-              <w:rPr>
-                <w:b/>
-                <w:sz w:val="32"/>
-                <w:szCs w:val="32"/>
-              </w:rPr>
-            </w:pPr>
-            <w:r>
-              <w:rPr>
-                <w:b/>
-                <w:sz w:val="32"/>
-                <w:szCs w:val="32"/>
-              </w:rPr>
-              <w:t xml:space="preserve">      6</w:t>
-            </w:r>
-          </w:p>
-        </w:tc>
-        <w:tc>
-          <w:tcPr>
-            <w:tcW w:w="1418" w:type="dxa"/>
-          </w:tcPr>
-          <w:p>
-            <w:pPr>
-              <w:rPr>
-                <w:b/>
-                <w:sz w:val="32"/>
-                <w:szCs w:val="32"/>
-              </w:rPr>
-            </w:pPr>
-            <w:r>
-              <w:rPr>
-                <w:b/>
-                <w:sz w:val="32"/>
-                <w:szCs w:val="32"/>
-              </w:rPr>
-              <w:t xml:space="preserve">      8</w:t>
-            </w:r>
-          </w:p>
-        </w:tc>
-        <w:tc>
-          <w:tcPr>
-            <w:tcW w:w="1418" w:type="dxa"/>
-          </w:tcPr>
-          <w:p>
-            <w:pPr>
-              <w:rPr>
-                <w:b/>
-                <w:sz w:val="32"/>
-                <w:szCs w:val="32"/>
-              </w:rPr>
-            </w:pPr>
-            <w:r>
-              <w:rPr>
-                <w:b/>
-                <w:color w:val="76923C" w:themeColor="accent3" w:themeShade="BF"/>
-                <w:sz w:val="32"/>
-                <w:szCs w:val="32"/>
-              </w:rPr>
-              <w:t xml:space="preserve">   </w:t>
-            </w:r>
-            <w:r>
-              <w:rPr>
-                <w:b/>
-                <w:sz w:val="32"/>
-                <w:szCs w:val="32"/>
-              </w:rPr>
-              <w:t>220</w:t>
+              <w:t>4</w:t>
+            </w:r>
+          </w:p>
+        </w:tc>
+        <w:tc>
+          <w:tcPr>
+            <w:tcW w:w="1412" w:type="dxa"/>
+          </w:tcPr>
+          <w:p>
+            <w:pPr>
+              <w:rPr>
+                <w:b/>
+                <w:sz w:val="32"/>
+                <w:szCs w:val="32"/>
+              </w:rPr>
+            </w:pPr>
+            <w:r>
+              <w:rPr>
+                <w:b/>
+                <w:sz w:val="32"/>
+                <w:szCs w:val="32"/>
+              </w:rPr>
+              <w:t xml:space="preserve">      </w:t>
+            </w:r>
+            <w:r>
+              <w:rPr>
+                <w:b/>
+                <w:sz w:val="32"/>
+                <w:szCs w:val="32"/>
+              </w:rPr>
+              <w:t>9</w:t>
+            </w:r>
+          </w:p>
+        </w:tc>
+        <w:tc>
+          <w:tcPr>
+            <w:tcW w:w="1413" w:type="dxa"/>
+          </w:tcPr>
+          <w:p>
+            <w:pPr>
+              <w:rPr>
+                <w:b/>
+                <w:sz w:val="32"/>
+                <w:szCs w:val="32"/>
+              </w:rPr>
+            </w:pPr>
+            <w:r>
+              <w:rPr>
+                <w:b/>
+                <w:sz w:val="32"/>
+                <w:szCs w:val="32"/>
+              </w:rPr>
+              <w:t xml:space="preserve">      </w:t>
+            </w:r>
+            <w:r>
+              <w:rPr>
+                <w:b/>
+                <w:sz w:val="32"/>
+                <w:szCs w:val="32"/>
+              </w:rPr>
+              <w:t>5</w:t>
+            </w:r>
+          </w:p>
+        </w:tc>
+        <w:tc>
+          <w:tcPr>
+            <w:tcW w:w="1413" w:type="dxa"/>
+          </w:tcPr>
+          <w:p>
+            <w:pPr>
+              <w:rPr>
+                <w:b/>
+                <w:sz w:val="32"/>
+                <w:szCs w:val="32"/>
+              </w:rPr>
+            </w:pPr>
+            <w:r>
+              <w:rPr>
+                <w:b/>
+                <w:sz w:val="32"/>
+                <w:szCs w:val="32"/>
+              </w:rPr>
+              <w:t xml:space="preserve">     9</w:t>
+            </w:r>
+          </w:p>
+        </w:tc>
+        <w:tc>
+          <w:tcPr>
+            <w:tcW w:w="1414" w:type="dxa"/>
+          </w:tcPr>
+          <w:p>
+            <w:pPr>
+              <w:rPr>
+                <w:b/>
+                <w:sz w:val="32"/>
+                <w:szCs w:val="32"/>
+              </w:rPr>
+            </w:pPr>
+            <w:r>
+              <w:rPr>
+                <w:b/>
+                <w:sz w:val="32"/>
+                <w:szCs w:val="32"/>
+              </w:rPr>
+              <w:t xml:space="preserve">      5</w:t>
+            </w:r>
+          </w:p>
+        </w:tc>
+        <w:tc>
+          <w:tcPr>
+            <w:tcW w:w="1414" w:type="dxa"/>
+          </w:tcPr>
+          <w:p>
+            <w:pPr>
+              <w:rPr>
+                <w:b/>
+                <w:sz w:val="32"/>
+                <w:szCs w:val="32"/>
+              </w:rPr>
+            </w:pPr>
+            <w:r>
+              <w:rPr>
+                <w:b/>
+                <w:sz w:val="32"/>
+                <w:szCs w:val="32"/>
+              </w:rPr>
+              <w:t xml:space="preserve">      </w:t>
+            </w:r>
+            <w:r>
+              <w:rPr>
+                <w:b/>
+                <w:sz w:val="32"/>
+                <w:szCs w:val="32"/>
+              </w:rPr>
+              <w:t>1</w:t>
+            </w:r>
+            <w:r>
+              <w:rPr>
+                <w:b/>
+                <w:sz w:val="32"/>
+                <w:szCs w:val="32"/>
+              </w:rPr>
+              <w:t>8</w:t>
+            </w:r>
+          </w:p>
+        </w:tc>
+        <w:tc>
+          <w:tcPr>
+            <w:tcW w:w="1414" w:type="dxa"/>
+          </w:tcPr>
+          <w:p>
+            <w:pPr>
+              <w:rPr>
+                <w:b/>
+                <w:sz w:val="32"/>
+                <w:szCs w:val="32"/>
+              </w:rPr>
+            </w:pPr>
+            <w:r>
+              <w:rPr>
+                <w:b/>
+                <w:sz w:val="32"/>
+                <w:szCs w:val="32"/>
+              </w:rPr>
+              <w:t xml:space="preserve">      </w:t>
+            </w:r>
+            <w:r>
+              <w:rPr>
+                <w:b/>
+                <w:sz w:val="32"/>
+                <w:szCs w:val="32"/>
+              </w:rPr>
+              <w:t>10</w:t>
+            </w:r>
+          </w:p>
+        </w:tc>
+        <w:tc>
+          <w:tcPr>
+            <w:tcW w:w="1415" w:type="dxa"/>
+          </w:tcPr>
+          <w:p>
+            <w:pPr>
+              <w:rPr>
+                <w:b/>
+                <w:sz w:val="32"/>
+                <w:szCs w:val="32"/>
+              </w:rPr>
+            </w:pPr>
+            <w:r>
+              <w:rPr>
+                <w:b/>
+                <w:sz w:val="32"/>
+                <w:szCs w:val="32"/>
+              </w:rPr>
+              <w:t>519</w:t>
             </w:r>
           </w:p>
         </w:tc>
@@ -680,7 +705,7 @@
       <w:tr>
         <w:tc>
           <w:tcPr>
-            <w:tcW w:w="534" w:type="dxa"/>
+            <w:tcW w:w="569" w:type="dxa"/>
           </w:tcPr>
           <w:p>
             <w:pPr>
@@ -702,20 +727,22 @@
         </w:tc>
         <w:tc>
           <w:tcPr>
-            <w:tcW w:w="2300" w:type="dxa"/>
-          </w:tcPr>
-          <w:p>
-            <w:pPr>
-              <w:rPr>
-                <w:b/>
-                <w:sz w:val="32"/>
-                <w:szCs w:val="32"/>
-              </w:rPr>
-            </w:pPr>
-            <w:r>
-              <w:rPr>
-                <w:b/>
-                <w:color w:val="76923C" w:themeColor="accent3" w:themeShade="BF"/>
+            <w:tcW w:w="2295" w:type="dxa"/>
+          </w:tcPr>
+          <w:p>
+            <w:pPr>
+              <w:tabs>
+                <w:tab w:val="center" w:pos="1039"/>
+              </w:tabs>
+              <w:rPr>
+                <w:b/>
+                <w:sz w:val="32"/>
+                <w:szCs w:val="32"/>
+              </w:rPr>
+            </w:pPr>
+            <w:r>
+              <w:rPr>
+                <w:b/>
                 <w:sz w:val="32"/>
                 <w:szCs w:val="32"/>
               </w:rPr>
@@ -728,27 +755,26 @@
                 <w:sz w:val="32"/>
                 <w:szCs w:val="32"/>
               </w:rPr>
-              <w:t>Poynton</w:t>
+              <w:t>Disley</w:t>
             </w:r>
             <w:proofErr w:type="spellEnd"/>
           </w:p>
         </w:tc>
         <w:tc>
           <w:tcPr>
-            <w:tcW w:w="1417" w:type="dxa"/>
-          </w:tcPr>
-          <w:p>
-            <w:pPr>
-              <w:rPr>
-                <w:b/>
-                <w:sz w:val="32"/>
-                <w:szCs w:val="32"/>
-              </w:rPr>
-            </w:pPr>
-            <w:r>
-              <w:rPr>
-                <w:b/>
-                <w:color w:val="76923C" w:themeColor="accent3" w:themeShade="BF"/>
+            <w:tcW w:w="1415" w:type="dxa"/>
+          </w:tcPr>
+          <w:p>
+            <w:pPr>
+              <w:rPr>
+                <w:b/>
+                <w:sz w:val="32"/>
+                <w:szCs w:val="32"/>
+              </w:rPr>
+            </w:pPr>
+            <w:r>
+              <w:rPr>
+                <w:b/>
                 <w:sz w:val="32"/>
                 <w:szCs w:val="32"/>
               </w:rPr>
@@ -760,53 +786,125 @@
                 <w:sz w:val="32"/>
                 <w:szCs w:val="32"/>
               </w:rPr>
-              <w:t>1</w:t>
-            </w:r>
-          </w:p>
-        </w:tc>
-        <w:tc>
-          <w:tcPr>
-            <w:tcW w:w="1417" w:type="dxa"/>
-          </w:tcPr>
-          <w:p>
-            <w:pPr>
-              <w:rPr>
-                <w:b/>
-                <w:sz w:val="32"/>
-                <w:szCs w:val="32"/>
-              </w:rPr>
-            </w:pPr>
-            <w:r>
-              <w:rPr>
-                <w:b/>
-                <w:color w:val="76923C" w:themeColor="accent3" w:themeShade="BF"/>
-                <w:sz w:val="32"/>
-                <w:szCs w:val="32"/>
-              </w:rPr>
-              <w:t xml:space="preserve">    </w:t>
-            </w:r>
-            <w:r>
-              <w:rPr>
-                <w:b/>
-                <w:color w:val="76923C" w:themeColor="accent3" w:themeShade="BF"/>
-                <w:sz w:val="32"/>
-                <w:szCs w:val="32"/>
-              </w:rPr>
-              <w:t xml:space="preserve">  </w:t>
-            </w:r>
-            <w:r>
-              <w:rPr>
-                <w:b/>
-                <w:sz w:val="32"/>
-                <w:szCs w:val="32"/>
-              </w:rPr>
               <w:t>4</w:t>
             </w:r>
           </w:p>
         </w:tc>
         <w:tc>
           <w:tcPr>
-            <w:tcW w:w="1417" w:type="dxa"/>
+            <w:tcW w:w="1412" w:type="dxa"/>
+          </w:tcPr>
+          <w:p>
+            <w:pPr>
+              <w:rPr>
+                <w:b/>
+                <w:sz w:val="32"/>
+                <w:szCs w:val="32"/>
+              </w:rPr>
+            </w:pPr>
+            <w:r>
+              <w:rPr>
+                <w:b/>
+                <w:sz w:val="32"/>
+                <w:szCs w:val="32"/>
+              </w:rPr>
+              <w:t xml:space="preserve">      </w:t>
+            </w:r>
+            <w:r>
+              <w:rPr>
+                <w:b/>
+                <w:sz w:val="32"/>
+                <w:szCs w:val="32"/>
+              </w:rPr>
+              <w:t>8</w:t>
+            </w:r>
+          </w:p>
+        </w:tc>
+        <w:tc>
+          <w:tcPr>
+            <w:tcW w:w="1413" w:type="dxa"/>
+          </w:tcPr>
+          <w:p>
+            <w:pPr>
+              <w:rPr>
+                <w:b/>
+                <w:sz w:val="32"/>
+                <w:szCs w:val="32"/>
+              </w:rPr>
+            </w:pPr>
+            <w:r>
+              <w:rPr>
+                <w:b/>
+                <w:sz w:val="32"/>
+                <w:szCs w:val="32"/>
+              </w:rPr>
+              <w:t xml:space="preserve">      </w:t>
+            </w:r>
+            <w:r>
+              <w:rPr>
+                <w:b/>
+                <w:sz w:val="32"/>
+                <w:szCs w:val="32"/>
+              </w:rPr>
+              <w:t>6</w:t>
+            </w:r>
+          </w:p>
+        </w:tc>
+        <w:tc>
+          <w:tcPr>
+            <w:tcW w:w="1413" w:type="dxa"/>
+          </w:tcPr>
+          <w:p>
+            <w:pPr>
+              <w:rPr>
+                <w:b/>
+                <w:sz w:val="32"/>
+                <w:szCs w:val="32"/>
+              </w:rPr>
+            </w:pPr>
+            <w:r>
+              <w:rPr>
+                <w:b/>
+                <w:sz w:val="32"/>
+                <w:szCs w:val="32"/>
+              </w:rPr>
+              <w:t xml:space="preserve">     6</w:t>
+            </w:r>
+          </w:p>
+        </w:tc>
+        <w:tc>
+          <w:tcPr>
+            <w:tcW w:w="1414" w:type="dxa"/>
+          </w:tcPr>
+          <w:p>
+            <w:pPr>
+              <w:rPr>
+                <w:b/>
+                <w:sz w:val="32"/>
+                <w:szCs w:val="32"/>
+              </w:rPr>
+            </w:pPr>
+            <w:r>
+              <w:rPr>
+                <w:b/>
+                <w:sz w:val="32"/>
+                <w:szCs w:val="32"/>
+              </w:rPr>
+              <w:t xml:space="preserve">      </w:t>
+            </w:r>
+            <w:r>
+              <w:rPr>
+                <w:b/>
+                <w:sz w:val="32"/>
+                <w:szCs w:val="32"/>
+              </w:rPr>
+              <w:t>8</w:t>
+            </w:r>
+          </w:p>
+        </w:tc>
+        <w:tc>
+          <w:tcPr>
+            <w:tcW w:w="1414" w:type="dxa"/>
           </w:tcPr>
           <w:p>
             <w:pPr>
@@ -830,56 +928,25 @@
                 <w:sz w:val="32"/>
                 <w:szCs w:val="32"/>
               </w:rPr>
-              <w:t xml:space="preserve"> 3</w:t>
-            </w:r>
-          </w:p>
-        </w:tc>
-        <w:tc>
-          <w:tcPr>
-            <w:tcW w:w="1417" w:type="dxa"/>
-          </w:tcPr>
-          <w:p>
-            <w:pPr>
-              <w:rPr>
-                <w:b/>
-                <w:color w:val="76923C" w:themeColor="accent3" w:themeShade="BF"/>
-                <w:sz w:val="32"/>
-                <w:szCs w:val="32"/>
-              </w:rPr>
-            </w:pPr>
-          </w:p>
-        </w:tc>
-        <w:tc>
-          <w:tcPr>
-            <w:tcW w:w="1418" w:type="dxa"/>
-          </w:tcPr>
-          <w:p>
-            <w:pPr>
-              <w:rPr>
-                <w:b/>
-                <w:color w:val="76923C" w:themeColor="accent3" w:themeShade="BF"/>
-                <w:sz w:val="32"/>
-                <w:szCs w:val="32"/>
-              </w:rPr>
-            </w:pPr>
-          </w:p>
-        </w:tc>
-        <w:tc>
-          <w:tcPr>
-            <w:tcW w:w="1418" w:type="dxa"/>
-          </w:tcPr>
-          <w:p>
-            <w:pPr>
-              <w:rPr>
-                <w:b/>
-                <w:sz w:val="32"/>
-                <w:szCs w:val="32"/>
-              </w:rPr>
-            </w:pPr>
-            <w:r>
-              <w:rPr>
-                <w:b/>
-                <w:color w:val="76923C" w:themeColor="accent3" w:themeShade="BF"/>
+              <w:t xml:space="preserve"> 14</w:t>
+            </w:r>
+          </w:p>
+        </w:tc>
+        <w:tc>
+          <w:tcPr>
+            <w:tcW w:w="1414" w:type="dxa"/>
+          </w:tcPr>
+          <w:p>
+            <w:pPr>
+              <w:rPr>
+                <w:b/>
+                <w:sz w:val="32"/>
+                <w:szCs w:val="32"/>
+              </w:rPr>
+            </w:pPr>
+            <w:r>
+              <w:rPr>
+                <w:b/>
                 <w:sz w:val="32"/>
                 <w:szCs w:val="32"/>
               </w:rPr>
@@ -891,60 +958,29 @@
                 <w:sz w:val="32"/>
                 <w:szCs w:val="32"/>
               </w:rPr>
-              <w:t>4</w:t>
-            </w:r>
-          </w:p>
-        </w:tc>
-        <w:tc>
-          <w:tcPr>
-            <w:tcW w:w="1418" w:type="dxa"/>
-          </w:tcPr>
-          <w:p>
-            <w:pPr>
-              <w:rPr>
-                <w:b/>
-                <w:sz w:val="32"/>
-                <w:szCs w:val="32"/>
-              </w:rPr>
-            </w:pPr>
-            <w:r>
-              <w:rPr>
-                <w:b/>
-                <w:sz w:val="32"/>
-                <w:szCs w:val="32"/>
-              </w:rPr>
-              <w:t xml:space="preserve">      3</w:t>
-            </w:r>
-          </w:p>
-        </w:tc>
-        <w:tc>
-          <w:tcPr>
-            <w:tcW w:w="1418" w:type="dxa"/>
-          </w:tcPr>
-          <w:p>
-            <w:pPr>
-              <w:rPr>
-                <w:b/>
-                <w:sz w:val="32"/>
-                <w:szCs w:val="32"/>
-              </w:rPr>
-            </w:pPr>
-            <w:r>
-              <w:rPr>
-                <w:b/>
-                <w:color w:val="76923C" w:themeColor="accent3" w:themeShade="BF"/>
-                <w:sz w:val="32"/>
-                <w:szCs w:val="32"/>
-              </w:rPr>
-              <w:t xml:space="preserve">   </w:t>
-            </w:r>
-            <w:r>
-              <w:rPr>
-                <w:b/>
-                <w:sz w:val="32"/>
-                <w:szCs w:val="32"/>
-              </w:rPr>
-              <w:t>131</w:t>
+              <w:t>14</w:t>
+            </w:r>
+          </w:p>
+        </w:tc>
+        <w:tc>
+          <w:tcPr>
+            <w:tcW w:w="1415" w:type="dxa"/>
+          </w:tcPr>
+          <w:p>
+            <w:pPr>
+              <w:rPr>
+                <w:b/>
+                <w:sz w:val="32"/>
+                <w:szCs w:val="32"/>
+              </w:rPr>
+            </w:pPr>
+            <w:r>
+              <w:rPr>
+                <w:b/>
+                <w:sz w:val="32"/>
+                <w:szCs w:val="32"/>
+              </w:rPr>
+              <w:t>357</w:t>
             </w:r>
           </w:p>
         </w:tc>
@@ -952,7 +988,7 @@
       <w:tr>
         <w:tc>
           <w:tcPr>
-            <w:tcW w:w="534" w:type="dxa"/>
+            <w:tcW w:w="569" w:type="dxa"/>
           </w:tcPr>
           <w:p>
             <w:pPr>
@@ -974,7 +1010,7 @@
         </w:tc>
         <w:tc>
           <w:tcPr>
-            <w:tcW w:w="2300" w:type="dxa"/>
+            <w:tcW w:w="2295" w:type="dxa"/>
           </w:tcPr>
           <w:p>
             <w:pPr>
@@ -996,20 +1032,19 @@
         </w:tc>
         <w:tc>
           <w:tcPr>
-            <w:tcW w:w="1417" w:type="dxa"/>
-          </w:tcPr>
-          <w:p>
-            <w:pPr>
-              <w:rPr>
-                <w:b/>
-                <w:sz w:val="32"/>
-                <w:szCs w:val="32"/>
-              </w:rPr>
-            </w:pPr>
-            <w:r>
-              <w:rPr>
-                <w:b/>
-                <w:color w:val="76923C" w:themeColor="accent3" w:themeShade="BF"/>
+            <w:tcW w:w="1415" w:type="dxa"/>
+          </w:tcPr>
+          <w:p>
+            <w:pPr>
+              <w:rPr>
+                <w:b/>
+                <w:sz w:val="32"/>
+                <w:szCs w:val="32"/>
+              </w:rPr>
+            </w:pPr>
+            <w:r>
+              <w:rPr>
+                <w:b/>
                 <w:sz w:val="32"/>
                 <w:szCs w:val="32"/>
               </w:rPr>
@@ -1021,26 +1056,143 @@
                 <w:sz w:val="32"/>
                 <w:szCs w:val="32"/>
               </w:rPr>
-              <w:t xml:space="preserve">1 </w:t>
-            </w:r>
-          </w:p>
-        </w:tc>
-        <w:tc>
-          <w:tcPr>
-            <w:tcW w:w="1417" w:type="dxa"/>
-          </w:tcPr>
-          <w:p>
-            <w:pPr>
-              <w:rPr>
-                <w:b/>
-                <w:sz w:val="32"/>
-                <w:szCs w:val="32"/>
-              </w:rPr>
-            </w:pPr>
-            <w:r>
-              <w:rPr>
-                <w:b/>
-                <w:color w:val="76923C" w:themeColor="accent3" w:themeShade="BF"/>
+              <w:t>4</w:t>
+            </w:r>
+          </w:p>
+        </w:tc>
+        <w:tc>
+          <w:tcPr>
+            <w:tcW w:w="1412" w:type="dxa"/>
+          </w:tcPr>
+          <w:p>
+            <w:pPr>
+              <w:rPr>
+                <w:b/>
+                <w:sz w:val="32"/>
+                <w:szCs w:val="32"/>
+              </w:rPr>
+            </w:pPr>
+            <w:r>
+              <w:rPr>
+                <w:b/>
+                <w:sz w:val="32"/>
+                <w:szCs w:val="32"/>
+              </w:rPr>
+              <w:t xml:space="preserve">      8</w:t>
+            </w:r>
+          </w:p>
+        </w:tc>
+        <w:tc>
+          <w:tcPr>
+            <w:tcW w:w="1413" w:type="dxa"/>
+          </w:tcPr>
+          <w:p>
+            <w:pPr>
+              <w:rPr>
+                <w:b/>
+                <w:sz w:val="32"/>
+                <w:szCs w:val="32"/>
+              </w:rPr>
+            </w:pPr>
+            <w:r>
+              <w:rPr>
+                <w:b/>
+                <w:sz w:val="32"/>
+                <w:szCs w:val="32"/>
+              </w:rPr>
+              <w:t xml:space="preserve">      6</w:t>
+            </w:r>
+          </w:p>
+        </w:tc>
+        <w:tc>
+          <w:tcPr>
+            <w:tcW w:w="1413" w:type="dxa"/>
+          </w:tcPr>
+          <w:p>
+            <w:pPr>
+              <w:rPr>
+                <w:b/>
+                <w:sz w:val="32"/>
+                <w:szCs w:val="32"/>
+              </w:rPr>
+            </w:pPr>
+            <w:r>
+              <w:rPr>
+                <w:b/>
+                <w:sz w:val="32"/>
+                <w:szCs w:val="32"/>
+              </w:rPr>
+              <w:t xml:space="preserve">     2</w:t>
+            </w:r>
+          </w:p>
+        </w:tc>
+        <w:tc>
+          <w:tcPr>
+            <w:tcW w:w="1414" w:type="dxa"/>
+          </w:tcPr>
+          <w:p>
+            <w:pPr>
+              <w:rPr>
+                <w:b/>
+                <w:sz w:val="32"/>
+                <w:szCs w:val="32"/>
+              </w:rPr>
+            </w:pPr>
+            <w:r>
+              <w:rPr>
+                <w:b/>
+                <w:sz w:val="32"/>
+                <w:szCs w:val="32"/>
+              </w:rPr>
+              <w:t xml:space="preserve">    12</w:t>
+            </w:r>
+          </w:p>
+        </w:tc>
+        <w:tc>
+          <w:tcPr>
+            <w:tcW w:w="1414" w:type="dxa"/>
+          </w:tcPr>
+          <w:p>
+            <w:pPr>
+              <w:rPr>
+                <w:b/>
+                <w:sz w:val="32"/>
+                <w:szCs w:val="32"/>
+              </w:rPr>
+            </w:pPr>
+            <w:r>
+              <w:rPr>
+                <w:b/>
+                <w:sz w:val="32"/>
+                <w:szCs w:val="32"/>
+              </w:rPr>
+              <w:t xml:space="preserve">     </w:t>
+            </w:r>
+            <w:r>
+              <w:rPr>
+                <w:b/>
+                <w:sz w:val="32"/>
+                <w:szCs w:val="32"/>
+              </w:rPr>
+              <w:t xml:space="preserve"> 10</w:t>
+            </w:r>
+          </w:p>
+        </w:tc>
+        <w:tc>
+          <w:tcPr>
+            <w:tcW w:w="1414" w:type="dxa"/>
+          </w:tcPr>
+          <w:p>
+            <w:pPr>
+              <w:rPr>
+                <w:b/>
+                <w:sz w:val="32"/>
+                <w:szCs w:val="32"/>
+              </w:rPr>
+            </w:pPr>
+            <w:r>
+              <w:rPr>
+                <w:b/>
                 <w:sz w:val="32"/>
                 <w:szCs w:val="32"/>
               </w:rPr>
@@ -1052,152 +1204,29 @@
                 <w:sz w:val="32"/>
                 <w:szCs w:val="32"/>
               </w:rPr>
-              <w:t>4</w:t>
-            </w:r>
-          </w:p>
-        </w:tc>
-        <w:tc>
-          <w:tcPr>
-            <w:tcW w:w="1417" w:type="dxa"/>
-          </w:tcPr>
-          <w:p>
-            <w:pPr>
-              <w:rPr>
-                <w:b/>
-                <w:sz w:val="32"/>
-                <w:szCs w:val="32"/>
-              </w:rPr>
-            </w:pPr>
-            <w:r>
-              <w:rPr>
-                <w:b/>
-                <w:color w:val="76923C" w:themeColor="accent3" w:themeShade="BF"/>
-                <w:sz w:val="32"/>
-                <w:szCs w:val="32"/>
-              </w:rPr>
-              <w:t xml:space="preserve">      </w:t>
-            </w:r>
-            <w:r>
-              <w:rPr>
-                <w:b/>
-                <w:sz w:val="32"/>
-                <w:szCs w:val="32"/>
-              </w:rPr>
-              <w:t>3</w:t>
-            </w:r>
-          </w:p>
-        </w:tc>
-        <w:tc>
-          <w:tcPr>
-            <w:tcW w:w="1417" w:type="dxa"/>
-          </w:tcPr>
-          <w:p>
-            <w:pPr>
-              <w:rPr>
-                <w:b/>
-                <w:color w:val="76923C" w:themeColor="accent3" w:themeShade="BF"/>
-                <w:sz w:val="32"/>
-                <w:szCs w:val="32"/>
-              </w:rPr>
-            </w:pPr>
-          </w:p>
-        </w:tc>
-        <w:tc>
-          <w:tcPr>
-            <w:tcW w:w="1418" w:type="dxa"/>
-          </w:tcPr>
-          <w:p>
-            <w:pPr>
-              <w:rPr>
-                <w:b/>
-                <w:color w:val="76923C" w:themeColor="accent3" w:themeShade="BF"/>
-                <w:sz w:val="32"/>
-                <w:szCs w:val="32"/>
-              </w:rPr>
-            </w:pPr>
-          </w:p>
-        </w:tc>
-        <w:tc>
-          <w:tcPr>
-            <w:tcW w:w="1418" w:type="dxa"/>
-          </w:tcPr>
-          <w:p>
-            <w:pPr>
-              <w:rPr>
-                <w:b/>
-                <w:sz w:val="32"/>
-                <w:szCs w:val="32"/>
-              </w:rPr>
-            </w:pPr>
-            <w:r>
-              <w:rPr>
-                <w:b/>
-                <w:color w:val="76923C" w:themeColor="accent3" w:themeShade="BF"/>
-                <w:sz w:val="32"/>
-                <w:szCs w:val="32"/>
-              </w:rPr>
-              <w:t xml:space="preserve">      </w:t>
-            </w:r>
-            <w:r>
-              <w:rPr>
-                <w:b/>
-                <w:sz w:val="32"/>
-                <w:szCs w:val="32"/>
-              </w:rPr>
-              <w:t>4</w:t>
-            </w:r>
-          </w:p>
-        </w:tc>
-        <w:tc>
-          <w:tcPr>
-            <w:tcW w:w="1418" w:type="dxa"/>
-          </w:tcPr>
-          <w:p>
-            <w:pPr>
-              <w:rPr>
-                <w:b/>
-                <w:sz w:val="32"/>
-                <w:szCs w:val="32"/>
-              </w:rPr>
-            </w:pPr>
-            <w:r>
-              <w:rPr>
-                <w:b/>
-                <w:sz w:val="32"/>
-                <w:szCs w:val="32"/>
-              </w:rPr>
-              <w:t xml:space="preserve">      3</w:t>
-            </w:r>
-          </w:p>
-        </w:tc>
-        <w:tc>
-          <w:tcPr>
-            <w:tcW w:w="1418" w:type="dxa"/>
-          </w:tcPr>
-          <w:p>
-            <w:pPr>
-              <w:rPr>
-                <w:b/>
-                <w:sz w:val="32"/>
-                <w:szCs w:val="32"/>
-              </w:rPr>
-            </w:pPr>
-            <w:r>
-              <w:rPr>
-                <w:b/>
-                <w:color w:val="76923C" w:themeColor="accent3" w:themeShade="BF"/>
-                <w:sz w:val="32"/>
-                <w:szCs w:val="32"/>
-              </w:rPr>
-              <w:t xml:space="preserve">   </w:t>
-            </w:r>
-            <w:r>
-              <w:rPr>
-                <w:b/>
-                <w:sz w:val="32"/>
-                <w:szCs w:val="32"/>
-              </w:rPr>
-              <w:t>126</w:t>
+              <w:t xml:space="preserve">18 </w:t>
+            </w:r>
+          </w:p>
+        </w:tc>
+        <w:tc>
+          <w:tcPr>
+            <w:tcW w:w="1415" w:type="dxa"/>
+          </w:tcPr>
+          <w:p>
+            <w:pPr>
+              <w:rPr>
+                <w:b/>
+                <w:sz w:val="32"/>
+                <w:szCs w:val="32"/>
+              </w:rPr>
+            </w:pPr>
+            <w:r>
+              <w:rPr>
+                <w:b/>
+                <w:sz w:val="32"/>
+                <w:szCs w:val="32"/>
+              </w:rPr>
+              <w:t>185</w:t>
             </w:r>
           </w:p>
         </w:tc>
@@ -1205,29 +1234,21 @@
       <w:tr>
         <w:tc>
           <w:tcPr>
-            <w:tcW w:w="534" w:type="dxa"/>
-          </w:tcPr>
-          <w:p>
-            <w:pPr>
-              <w:rPr>
-                <w:b/>
-                <w:sz w:val="32"/>
-                <w:szCs w:val="32"/>
-              </w:rPr>
-            </w:pPr>
-            <w:r>
-              <w:rPr>
-                <w:b/>
-                <w:sz w:val="32"/>
-                <w:szCs w:val="32"/>
-              </w:rPr>
-              <w:t>4</w:t>
-            </w:r>
-          </w:p>
-        </w:tc>
-        <w:tc>
-          <w:tcPr>
-            <w:tcW w:w="2300" w:type="dxa"/>
+            <w:tcW w:w="569" w:type="dxa"/>
+          </w:tcPr>
+          <w:p>
+            <w:pPr>
+              <w:rPr>
+                <w:b/>
+                <w:sz w:val="32"/>
+                <w:szCs w:val="32"/>
+              </w:rPr>
+            </w:pPr>
+          </w:p>
+        </w:tc>
+        <w:tc>
+          <w:tcPr>
+            <w:tcW w:w="2295" w:type="dxa"/>
           </w:tcPr>
           <w:p>
             <w:pPr>
@@ -1246,19 +1267,11 @@
               </w:rPr>
               <w:t xml:space="preserve"> </w:t>
             </w:r>
-            <w:r>
-              <w:rPr>
-                <w:b/>
-                <w:sz w:val="32"/>
-                <w:szCs w:val="32"/>
-              </w:rPr>
-              <w:t>Mellor</w:t>
-            </w:r>
-          </w:p>
-        </w:tc>
-        <w:tc>
-          <w:tcPr>
-            <w:tcW w:w="1417" w:type="dxa"/>
+          </w:p>
+        </w:tc>
+        <w:tc>
+          <w:tcPr>
+            <w:tcW w:w="1415" w:type="dxa"/>
           </w:tcPr>
           <w:p>
             <w:pPr>
@@ -1277,19 +1290,11 @@
               </w:rPr>
               <w:t xml:space="preserve">      </w:t>
             </w:r>
-            <w:r>
-              <w:rPr>
-                <w:b/>
-                <w:sz w:val="32"/>
-                <w:szCs w:val="32"/>
-              </w:rPr>
-              <w:t>0</w:t>
-            </w:r>
-          </w:p>
-        </w:tc>
-        <w:tc>
-          <w:tcPr>
-            <w:tcW w:w="1417" w:type="dxa"/>
+          </w:p>
+        </w:tc>
+        <w:tc>
+          <w:tcPr>
+            <w:tcW w:w="1412" w:type="dxa"/>
           </w:tcPr>
           <w:p>
             <w:pPr>
@@ -1304,7 +1309,7 @@
         </w:tc>
         <w:tc>
           <w:tcPr>
-            <w:tcW w:w="1417" w:type="dxa"/>
+            <w:tcW w:w="1413" w:type="dxa"/>
           </w:tcPr>
           <w:p>
             <w:pPr>
@@ -1319,7 +1324,7 @@
         </w:tc>
         <w:tc>
           <w:tcPr>
-            <w:tcW w:w="1417" w:type="dxa"/>
+            <w:tcW w:w="1413" w:type="dxa"/>
           </w:tcPr>
           <w:p>
             <w:pPr>
@@ -1334,7 +1339,7 @@
         </w:tc>
         <w:tc>
           <w:tcPr>
-            <w:tcW w:w="1418" w:type="dxa"/>
+            <w:tcW w:w="1414" w:type="dxa"/>
           </w:tcPr>
           <w:p>
             <w:pPr>
@@ -1349,7 +1354,7 @@
         </w:tc>
         <w:tc>
           <w:tcPr>
-            <w:tcW w:w="1418" w:type="dxa"/>
+            <w:tcW w:w="1414" w:type="dxa"/>
           </w:tcPr>
           <w:p>
             <w:pPr>
@@ -1364,7 +1369,7 @@
         </w:tc>
         <w:tc>
           <w:tcPr>
-            <w:tcW w:w="1418" w:type="dxa"/>
+            <w:tcW w:w="1414" w:type="dxa"/>
           </w:tcPr>
           <w:p>
             <w:pPr>
@@ -1379,23 +1384,23 @@
         </w:tc>
         <w:tc>
           <w:tcPr>
-            <w:tcW w:w="1418" w:type="dxa"/>
-          </w:tcPr>
-          <w:p>
-            <w:pPr>
-              <w:rPr>
-                <w:b/>
-                <w:sz w:val="32"/>
-                <w:szCs w:val="32"/>
-              </w:rPr>
-            </w:pPr>
-            <w:r>
-              <w:rPr>
-                <w:b/>
-                <w:sz w:val="32"/>
-                <w:szCs w:val="32"/>
-              </w:rPr>
-              <w:t xml:space="preserve">     0</w:t>
+            <w:tcW w:w="1415" w:type="dxa"/>
+          </w:tcPr>
+          <w:p>
+            <w:pPr>
+              <w:rPr>
+                <w:b/>
+                <w:sz w:val="32"/>
+                <w:szCs w:val="32"/>
+              </w:rPr>
+            </w:pPr>
+            <w:r>
+              <w:rPr>
+                <w:b/>
+                <w:sz w:val="32"/>
+                <w:szCs w:val="32"/>
+              </w:rPr>
+              <w:t xml:space="preserve">     </w:t>
             </w:r>
           </w:p>
         </w:tc>
@@ -1957,7 +1962,7 @@
 </file>
 
 <file path=customXml/itemProps1.xml><?xml version="1.0" encoding="utf-8"?>
-<ds:datastoreItem xmlns:ds="http://schemas.openxmlformats.org/officeDocument/2006/customXml" ds:itemID="{C368DEFD-91F6-4DF0-9714-765CF665AD48}">
+<ds:datastoreItem xmlns:ds="http://schemas.openxmlformats.org/officeDocument/2006/customXml" ds:itemID="{640DEDBB-76B5-42FF-92E3-86A09D20A8AD}">
   <ds:schemaRefs>
     <ds:schemaRef ds:uri="http://schemas.openxmlformats.org/officeDocument/2006/bibliography"/>
   </ds:schemaRefs>

</xml_diff>